<commit_message>
4th Sup Mtg Minutes 19 Jan
</commit_message>
<xml_diff>
--- a/Documentation/Minutes/Supervisor/Word Doc/3 Ulinkers - Supervisor Meeting Minutes 05012017.docx
+++ b/Documentation/Minutes/Supervisor/Word Doc/3 Ulinkers - Supervisor Meeting Minutes 05012017.docx
@@ -121,15 +121,7 @@
                 <w:rFonts w:ascii="Segoe UI" w:hAnsi="Segoe UI" w:cs="Segoe UI"/>
                 <w:color w:val="000000" w:themeColor="text1"/>
               </w:rPr>
-              <w:t>3</w:t>
-            </w:r>
-            <w:r>
-              <w:rPr>
-                <w:rFonts w:ascii="Segoe UI" w:hAnsi="Segoe UI" w:cs="Segoe UI"/>
-                <w:color w:val="000000" w:themeColor="text1"/>
-                <w:vertAlign w:val="superscript"/>
-              </w:rPr>
-              <w:t>rd</w:t>
+              <w:t>4th</w:t>
             </w:r>
             <w:r>
               <w:rPr>
@@ -192,23 +184,23 @@
               </w:rPr>
               <w:t>5</w:t>
             </w:r>
-            <w:r>
-              <w:rPr>
-                <w:rFonts w:ascii="Segoe UI" w:hAnsi="Segoe UI" w:cs="Segoe UI"/>
-                <w:color w:val="000000" w:themeColor="text1"/>
-                <w:vertAlign w:val="superscript"/>
-              </w:rPr>
-              <w:t>th</w:t>
-            </w:r>
-            <w:r>
-              <w:rPr>
-                <w:rFonts w:ascii="Segoe UI" w:hAnsi="Segoe UI" w:cs="Segoe UI"/>
-                <w:color w:val="000000" w:themeColor="text1"/>
-              </w:rPr>
-              <w:t xml:space="preserve"> </w:t>
-            </w:r>
             <w:bookmarkStart w:id="0" w:name="_GoBack"/>
             <w:bookmarkEnd w:id="0"/>
+            <w:r>
+              <w:rPr>
+                <w:rFonts w:ascii="Segoe UI" w:hAnsi="Segoe UI" w:cs="Segoe UI"/>
+                <w:color w:val="000000" w:themeColor="text1"/>
+                <w:vertAlign w:val="superscript"/>
+              </w:rPr>
+              <w:t>th</w:t>
+            </w:r>
+            <w:r>
+              <w:rPr>
+                <w:rFonts w:ascii="Segoe UI" w:hAnsi="Segoe UI" w:cs="Segoe UI"/>
+                <w:color w:val="000000" w:themeColor="text1"/>
+              </w:rPr>
+              <w:t xml:space="preserve"> </w:t>
+            </w:r>
             <w:r>
               <w:rPr>
                 <w:rFonts w:ascii="Segoe UI" w:hAnsi="Segoe UI" w:cs="Segoe UI"/>
@@ -415,35 +407,7 @@
                 <w:rFonts w:ascii="Segoe UI" w:hAnsi="Segoe UI" w:cs="Segoe UI"/>
                 <w:color w:val="000000" w:themeColor="text1"/>
               </w:rPr>
-              <w:t xml:space="preserve">, </w:t>
-            </w:r>
-            <w:r>
-              <w:rPr>
-                <w:rFonts w:ascii="Segoe UI" w:hAnsi="Segoe UI" w:cs="Segoe UI"/>
-                <w:color w:val="000000" w:themeColor="text1"/>
-              </w:rPr>
-              <w:t>Nabilah Banu</w:t>
-            </w:r>
-            <w:r>
-              <w:rPr>
-                <w:rFonts w:ascii="Segoe UI" w:hAnsi="Segoe UI" w:cs="Segoe UI"/>
-                <w:color w:val="000000" w:themeColor="text1"/>
-              </w:rPr>
-              <w:t xml:space="preserve"> (NAB)</w:t>
-            </w:r>
-            <w:r>
-              <w:rPr>
-                <w:rFonts w:ascii="Segoe UI" w:hAnsi="Segoe UI" w:cs="Segoe UI"/>
-                <w:color w:val="000000" w:themeColor="text1"/>
-              </w:rPr>
-              <w:t>, Nicole Goh</w:t>
-            </w:r>
-            <w:r>
-              <w:rPr>
-                <w:rFonts w:ascii="Segoe UI" w:hAnsi="Segoe UI" w:cs="Segoe UI"/>
-                <w:color w:val="000000" w:themeColor="text1"/>
-              </w:rPr>
-              <w:t xml:space="preserve"> (NIC)</w:t>
+              <w:t>, Nabilah Banu (NAB), Nicole Goh (NIC)</w:t>
             </w:r>
             <w:r>
               <w:rPr>
@@ -2140,7 +2104,7 @@
               <w:bCs/>
               <w:noProof/>
             </w:rPr>
-            <w:t>1</w:t>
+            <w:t>2</w:t>
           </w:r>
           <w:r>
             <w:rPr>
@@ -2156,17 +2120,33 @@
             </w:rPr>
             <w:t xml:space="preserve"> of </w:t>
           </w:r>
-          <w:fldSimple w:instr=" NUMPAGES  \* Arabic  \* MERGEFORMAT ">
-            <w:r>
-              <w:rPr>
-                <w:rFonts w:ascii="Calibri" w:hAnsi="Calibri" w:cs="Calibri"/>
-                <w:b/>
-                <w:bCs/>
-                <w:noProof/>
-              </w:rPr>
-              <w:t>2</w:t>
-            </w:r>
-          </w:fldSimple>
+          <w:r>
+            <w:fldChar w:fldCharType="begin"/>
+          </w:r>
+          <w:r>
+            <w:instrText xml:space="preserve"> NUMPAGES  \* Arabic  \* MERGEFORMAT </w:instrText>
+          </w:r>
+          <w:r>
+            <w:fldChar w:fldCharType="separate"/>
+          </w:r>
+          <w:r>
+            <w:rPr>
+              <w:rFonts w:ascii="Calibri" w:hAnsi="Calibri" w:cs="Calibri"/>
+              <w:b/>
+              <w:bCs/>
+              <w:noProof/>
+            </w:rPr>
+            <w:t>2</w:t>
+          </w:r>
+          <w:r>
+            <w:rPr>
+              <w:rFonts w:ascii="Calibri" w:hAnsi="Calibri" w:cs="Calibri"/>
+              <w:b/>
+              <w:bCs/>
+              <w:noProof/>
+            </w:rPr>
+            <w:fldChar w:fldCharType="end"/>
+          </w:r>
         </w:p>
       </w:tc>
     </w:tr>
@@ -6994,7 +6974,7 @@
 </file>
 
 <file path=customXml/itemProps1.xml><?xml version="1.0" encoding="utf-8"?>
-<ds:datastoreItem xmlns:ds="http://schemas.openxmlformats.org/officeDocument/2006/customXml" ds:itemID="{06D9D691-3781-4E40-BDA1-2CC98B5DA8AC}">
+<ds:datastoreItem xmlns:ds="http://schemas.openxmlformats.org/officeDocument/2006/customXml" ds:itemID="{F66DFCF7-BA2D-44FF-97F1-CE8A514D4A2B}">
   <ds:schemaRefs>
     <ds:schemaRef ds:uri="http://schemas.openxmlformats.org/officeDocument/2006/bibliography"/>
   </ds:schemaRefs>

</xml_diff>